<commit_message>
Izmena SSU fajla "Resavanje kviza"
</commit_message>
<xml_diff>
--- a/faza2/SSU/Rešavanje kviza.docx
+++ b/faza2/SSU/Rešavanje kviza.docx
@@ -1,6 +1,6 @@
 
 <file path=word/document.xml><?xml version="1.0" encoding="utf-8"?>
-<w:document xmlns:wpc="http://schemas.microsoft.com/office/word/2010/wordprocessingCanvas" xmlns:cx="http://schemas.microsoft.com/office/drawing/2014/chartex" xmlns:cx1="http://schemas.microsoft.com/office/drawing/2015/9/8/chartex" xmlns:cx2="http://schemas.microsoft.com/office/drawing/2015/10/21/chartex" xmlns:cx3="http://schemas.microsoft.com/office/drawing/2016/5/9/chartex" xmlns:cx4="http://schemas.microsoft.com/office/drawing/2016/5/10/chartex" xmlns:cx5="http://schemas.microsoft.com/office/drawing/2016/5/11/chartex" xmlns:cx6="http://schemas.microsoft.com/office/drawing/2016/5/12/chartex" xmlns:cx7="http://schemas.microsoft.com/office/drawing/2016/5/13/chartex" xmlns:cx8="http://schemas.microsoft.com/office/drawing/2016/5/14/chartex" xmlns:mc="http://schemas.openxmlformats.org/markup-compatibility/2006" xmlns:aink="http://schemas.microsoft.com/office/drawing/2016/ink" xmlns:am3d="http://schemas.microsoft.com/office/drawing/2017/model3d" xmlns:o="urn:schemas-microsoft-com:office:office" xmlns:r="http://schemas.openxmlformats.org/officeDocument/2006/relationships" xmlns:m="http://schemas.openxmlformats.org/officeDocument/2006/math" xmlns:v="urn:schemas-microsoft-com:vml" xmlns:wp14="http://schemas.microsoft.com/office/word/2010/wordprocessingDrawing" xmlns:wp="http://schemas.openxmlformats.org/drawingml/2006/wordprocessingDrawing" xmlns:w10="urn:schemas-microsoft-com:office:word" xmlns:w="http://schemas.openxmlformats.org/wordprocessingml/2006/main" xmlns:w14="http://schemas.microsoft.com/office/word/2010/wordml" xmlns:w15="http://schemas.microsoft.com/office/word/2012/wordml" xmlns:w16cex="http://schemas.microsoft.com/office/word/2018/wordml/cex" xmlns:w16cid="http://schemas.microsoft.com/office/word/2016/wordml/cid" xmlns:w16="http://schemas.microsoft.com/office/word/2018/wordml" xmlns:w16sdtdh="http://schemas.microsoft.com/office/word/2020/wordml/sdtdatahash" xmlns:w16se="http://schemas.microsoft.com/office/word/2015/wordml/symex" xmlns:wpg="http://schemas.microsoft.com/office/word/2010/wordprocessingGroup" xmlns:wpi="http://schemas.microsoft.com/office/word/2010/wordprocessingInk" xmlns:wne="http://schemas.microsoft.com/office/word/2006/wordml" xmlns:wps="http://schemas.microsoft.com/office/word/2010/wordprocessingShape" mc:Ignorable="w14 w15 w16se w16cid w16 w16cex w16sdtdh wp14">
+<w:document xmlns:wpc="http://schemas.microsoft.com/office/word/2010/wordprocessingCanvas" xmlns:cx="http://schemas.microsoft.com/office/drawing/2014/chartex" xmlns:cx1="http://schemas.microsoft.com/office/drawing/2015/9/8/chartex" xmlns:cx2="http://schemas.microsoft.com/office/drawing/2015/10/21/chartex" xmlns:cx3="http://schemas.microsoft.com/office/drawing/2016/5/9/chartex" xmlns:cx4="http://schemas.microsoft.com/office/drawing/2016/5/10/chartex" xmlns:cx5="http://schemas.microsoft.com/office/drawing/2016/5/11/chartex" xmlns:cx6="http://schemas.microsoft.com/office/drawing/2016/5/12/chartex" xmlns:cx7="http://schemas.microsoft.com/office/drawing/2016/5/13/chartex" xmlns:cx8="http://schemas.microsoft.com/office/drawing/2016/5/14/chartex" xmlns:mc="http://schemas.openxmlformats.org/markup-compatibility/2006" xmlns:aink="http://schemas.microsoft.com/office/drawing/2016/ink" xmlns:am3d="http://schemas.microsoft.com/office/drawing/2017/model3d" xmlns:o="urn:schemas-microsoft-com:office:office" xmlns:oel="http://schemas.microsoft.com/office/2019/extlst" xmlns:r="http://schemas.openxmlformats.org/officeDocument/2006/relationships" xmlns:m="http://schemas.openxmlformats.org/officeDocument/2006/math" xmlns:v="urn:schemas-microsoft-com:vml" xmlns:wp14="http://schemas.microsoft.com/office/word/2010/wordprocessingDrawing" xmlns:wp="http://schemas.openxmlformats.org/drawingml/2006/wordprocessingDrawing" xmlns:w10="urn:schemas-microsoft-com:office:word" xmlns:w="http://schemas.openxmlformats.org/wordprocessingml/2006/main" xmlns:w14="http://schemas.microsoft.com/office/word/2010/wordml" xmlns:w15="http://schemas.microsoft.com/office/word/2012/wordml" xmlns:w16cex="http://schemas.microsoft.com/office/word/2018/wordml/cex" xmlns:w16cid="http://schemas.microsoft.com/office/word/2016/wordml/cid" xmlns:w16="http://schemas.microsoft.com/office/word/2018/wordml" xmlns:w16sdtdh="http://schemas.microsoft.com/office/word/2020/wordml/sdtdatahash" xmlns:w16se="http://schemas.microsoft.com/office/word/2015/wordml/symex" xmlns:wpg="http://schemas.microsoft.com/office/word/2010/wordprocessingGroup" xmlns:wpi="http://schemas.microsoft.com/office/word/2010/wordprocessingInk" xmlns:wne="http://schemas.microsoft.com/office/word/2006/wordml" xmlns:wps="http://schemas.microsoft.com/office/word/2010/wordprocessingShape" mc:Ignorable="w14 w15 w16se w16cid w16 w16cex w16sdtdh wp14">
   <w:body>
     <w:p>
       <w:pPr>
@@ -1183,6 +1183,7 @@
               <w:pStyle w:val="TableParagraph"/>
               <w:spacing w:before="56"/>
               <w:ind w:left="81"/>
+              <w:jc w:val="both"/>
             </w:pPr>
             <w:r>
               <w:t>1.0</w:t>
@@ -1275,7 +1276,28 @@
               <w:right w:w="80" w:type="dxa"/>
             </w:tcMar>
           </w:tcPr>
-          <w:p/>
+          <w:p>
+            <w:pPr>
+              <w:jc w:val="center"/>
+              <w:rPr>
+                <w:rFonts w:asciiTheme="majorHAnsi" w:hAnsiTheme="majorHAnsi" w:cstheme="majorHAnsi"/>
+              </w:rPr>
+            </w:pPr>
+            <w:r>
+              <w:rPr>
+                <w:rFonts w:asciiTheme="majorHAnsi" w:hAnsiTheme="majorHAnsi" w:cstheme="majorHAnsi"/>
+                <w:sz w:val="22"/>
+                <w:szCs w:val="22"/>
+              </w:rPr>
+              <w:t>30.05.2022</w:t>
+            </w:r>
+            <w:r>
+              <w:rPr>
+                <w:rFonts w:asciiTheme="majorHAnsi" w:hAnsiTheme="majorHAnsi" w:cstheme="majorHAnsi"/>
+              </w:rPr>
+              <w:t>.</w:t>
+            </w:r>
+          </w:p>
         </w:tc>
         <w:tc>
           <w:tcPr>
@@ -1294,7 +1316,24 @@
               <w:right w:w="80" w:type="dxa"/>
             </w:tcMar>
           </w:tcPr>
-          <w:p/>
+          <w:p>
+            <w:pPr>
+              <w:jc w:val="center"/>
+              <w:rPr>
+                <w:rFonts w:asciiTheme="majorHAnsi" w:hAnsiTheme="majorHAnsi" w:cstheme="majorHAnsi"/>
+                <w:sz w:val="22"/>
+                <w:szCs w:val="22"/>
+              </w:rPr>
+            </w:pPr>
+            <w:r>
+              <w:rPr>
+                <w:rFonts w:asciiTheme="majorHAnsi" w:hAnsiTheme="majorHAnsi" w:cstheme="majorHAnsi"/>
+                <w:sz w:val="22"/>
+                <w:szCs w:val="22"/>
+              </w:rPr>
+              <w:t>1.1</w:t>
+            </w:r>
+          </w:p>
         </w:tc>
         <w:tc>
           <w:tcPr>
@@ -1313,7 +1352,23 @@
               <w:right w:w="80" w:type="dxa"/>
             </w:tcMar>
           </w:tcPr>
-          <w:p/>
+          <w:p>
+            <w:pPr>
+              <w:rPr>
+                <w:rFonts w:asciiTheme="majorHAnsi" w:hAnsiTheme="majorHAnsi" w:cstheme="majorHAnsi"/>
+                <w:sz w:val="22"/>
+                <w:szCs w:val="22"/>
+              </w:rPr>
+            </w:pPr>
+            <w:r>
+              <w:rPr>
+                <w:rFonts w:asciiTheme="majorHAnsi" w:hAnsiTheme="majorHAnsi" w:cstheme="majorHAnsi"/>
+                <w:sz w:val="22"/>
+                <w:szCs w:val="22"/>
+              </w:rPr>
+              <w:t>Izmena prikaza rezultata</w:t>
+            </w:r>
+          </w:p>
         </w:tc>
         <w:tc>
           <w:tcPr>
@@ -1332,7 +1387,33 @@
               <w:right w:w="80" w:type="dxa"/>
             </w:tcMar>
           </w:tcPr>
-          <w:p/>
+          <w:p>
+            <w:pPr>
+              <w:rPr>
+                <w:rFonts w:asciiTheme="majorHAnsi" w:hAnsiTheme="majorHAnsi" w:cstheme="majorHAnsi"/>
+                <w:sz w:val="22"/>
+                <w:szCs w:val="22"/>
+                <w:lang w:val="sr-Latn-RS"/>
+              </w:rPr>
+            </w:pPr>
+            <w:r>
+              <w:rPr>
+                <w:rFonts w:asciiTheme="majorHAnsi" w:hAnsiTheme="majorHAnsi" w:cstheme="majorHAnsi"/>
+                <w:sz w:val="22"/>
+                <w:szCs w:val="22"/>
+              </w:rPr>
+              <w:t>Milica Aleksi</w:t>
+            </w:r>
+            <w:r>
+              <w:rPr>
+                <w:rFonts w:asciiTheme="majorHAnsi" w:hAnsiTheme="majorHAnsi" w:cstheme="majorHAnsi"/>
+                <w:sz w:val="22"/>
+                <w:szCs w:val="22"/>
+                <w:lang w:val="sr-Latn-RS"/>
+              </w:rPr>
+              <w:t>ć</w:t>
+            </w:r>
+          </w:p>
         </w:tc>
       </w:tr>
       <w:tr>
@@ -2262,10 +2343,10 @@
         </w:numPr>
       </w:pPr>
       <w:r>
-        <w:t>Korisniku iskače modal sa nazivom i slikom koktela</w:t>
-      </w:r>
-      <w:r>
-        <w:t>.</w:t>
+        <w:t xml:space="preserve">Korisnik </w:t>
+      </w:r>
+      <w:r>
+        <w:t>se preusmerava na stranicu sa rezultatom.</w:t>
       </w:r>
     </w:p>
     <w:p>
@@ -2277,7 +2358,13 @@
         </w:numPr>
       </w:pPr>
       <w:r>
-        <w:t>Korisnik pritiska dugme za zatvaranje modala.</w:t>
+        <w:t>Korisnik pritiska dugme za</w:t>
+      </w:r>
+      <w:r>
+        <w:t xml:space="preserve"> povratak na početnu stranu</w:t>
+      </w:r>
+      <w:r>
+        <w:t>.</w:t>
       </w:r>
     </w:p>
     <w:p>
@@ -2454,7 +2541,7 @@
 </file>
 
 <file path=word/endnotes.xml><?xml version="1.0" encoding="utf-8"?>
-<w:endnotes xmlns:wpc="http://schemas.microsoft.com/office/word/2010/wordprocessingCanvas" xmlns:cx="http://schemas.microsoft.com/office/drawing/2014/chartex" xmlns:cx1="http://schemas.microsoft.com/office/drawing/2015/9/8/chartex" xmlns:cx2="http://schemas.microsoft.com/office/drawing/2015/10/21/chartex" xmlns:cx3="http://schemas.microsoft.com/office/drawing/2016/5/9/chartex" xmlns:cx4="http://schemas.microsoft.com/office/drawing/2016/5/10/chartex" xmlns:cx5="http://schemas.microsoft.com/office/drawing/2016/5/11/chartex" xmlns:cx6="http://schemas.microsoft.com/office/drawing/2016/5/12/chartex" xmlns:cx7="http://schemas.microsoft.com/office/drawing/2016/5/13/chartex" xmlns:cx8="http://schemas.microsoft.com/office/drawing/2016/5/14/chartex" xmlns:mc="http://schemas.openxmlformats.org/markup-compatibility/2006" xmlns:aink="http://schemas.microsoft.com/office/drawing/2016/ink" xmlns:am3d="http://schemas.microsoft.com/office/drawing/2017/model3d" xmlns:o="urn:schemas-microsoft-com:office:office" xmlns:r="http://schemas.openxmlformats.org/officeDocument/2006/relationships" xmlns:m="http://schemas.openxmlformats.org/officeDocument/2006/math" xmlns:v="urn:schemas-microsoft-com:vml" xmlns:wp14="http://schemas.microsoft.com/office/word/2010/wordprocessingDrawing" xmlns:wp="http://schemas.openxmlformats.org/drawingml/2006/wordprocessingDrawing" xmlns:w10="urn:schemas-microsoft-com:office:word" xmlns:w="http://schemas.openxmlformats.org/wordprocessingml/2006/main" xmlns:w14="http://schemas.microsoft.com/office/word/2010/wordml" xmlns:w15="http://schemas.microsoft.com/office/word/2012/wordml" xmlns:w16cex="http://schemas.microsoft.com/office/word/2018/wordml/cex" xmlns:w16cid="http://schemas.microsoft.com/office/word/2016/wordml/cid" xmlns:w16="http://schemas.microsoft.com/office/word/2018/wordml" xmlns:w16sdtdh="http://schemas.microsoft.com/office/word/2020/wordml/sdtdatahash" xmlns:w16se="http://schemas.microsoft.com/office/word/2015/wordml/symex" xmlns:wpg="http://schemas.microsoft.com/office/word/2010/wordprocessingGroup" xmlns:wpi="http://schemas.microsoft.com/office/word/2010/wordprocessingInk" xmlns:wne="http://schemas.microsoft.com/office/word/2006/wordml" xmlns:wps="http://schemas.microsoft.com/office/word/2010/wordprocessingShape" mc:Ignorable="w14 w15 w16se w16cid w16 w16cex w16sdtdh wp14">
+<w:endnotes xmlns:wpc="http://schemas.microsoft.com/office/word/2010/wordprocessingCanvas" xmlns:cx="http://schemas.microsoft.com/office/drawing/2014/chartex" xmlns:cx1="http://schemas.microsoft.com/office/drawing/2015/9/8/chartex" xmlns:cx2="http://schemas.microsoft.com/office/drawing/2015/10/21/chartex" xmlns:cx3="http://schemas.microsoft.com/office/drawing/2016/5/9/chartex" xmlns:cx4="http://schemas.microsoft.com/office/drawing/2016/5/10/chartex" xmlns:cx5="http://schemas.microsoft.com/office/drawing/2016/5/11/chartex" xmlns:cx6="http://schemas.microsoft.com/office/drawing/2016/5/12/chartex" xmlns:cx7="http://schemas.microsoft.com/office/drawing/2016/5/13/chartex" xmlns:cx8="http://schemas.microsoft.com/office/drawing/2016/5/14/chartex" xmlns:mc="http://schemas.openxmlformats.org/markup-compatibility/2006" xmlns:aink="http://schemas.microsoft.com/office/drawing/2016/ink" xmlns:am3d="http://schemas.microsoft.com/office/drawing/2017/model3d" xmlns:o="urn:schemas-microsoft-com:office:office" xmlns:oel="http://schemas.microsoft.com/office/2019/extlst" xmlns:r="http://schemas.openxmlformats.org/officeDocument/2006/relationships" xmlns:m="http://schemas.openxmlformats.org/officeDocument/2006/math" xmlns:v="urn:schemas-microsoft-com:vml" xmlns:wp14="http://schemas.microsoft.com/office/word/2010/wordprocessingDrawing" xmlns:wp="http://schemas.openxmlformats.org/drawingml/2006/wordprocessingDrawing" xmlns:w10="urn:schemas-microsoft-com:office:word" xmlns:w="http://schemas.openxmlformats.org/wordprocessingml/2006/main" xmlns:w14="http://schemas.microsoft.com/office/word/2010/wordml" xmlns:w15="http://schemas.microsoft.com/office/word/2012/wordml" xmlns:w16cex="http://schemas.microsoft.com/office/word/2018/wordml/cex" xmlns:w16cid="http://schemas.microsoft.com/office/word/2016/wordml/cid" xmlns:w16="http://schemas.microsoft.com/office/word/2018/wordml" xmlns:w16sdtdh="http://schemas.microsoft.com/office/word/2020/wordml/sdtdatahash" xmlns:w16se="http://schemas.microsoft.com/office/word/2015/wordml/symex" xmlns:wpg="http://schemas.microsoft.com/office/word/2010/wordprocessingGroup" xmlns:wpi="http://schemas.microsoft.com/office/word/2010/wordprocessingInk" xmlns:wne="http://schemas.microsoft.com/office/word/2006/wordml" xmlns:wps="http://schemas.microsoft.com/office/word/2010/wordprocessingShape" mc:Ignorable="w14 w15 w16se w16cid w16 w16cex w16sdtdh wp14">
   <w:endnote w:type="separator" w:id="-1">
     <w:p>
       <w:r>
@@ -2473,7 +2560,7 @@
 </file>
 
 <file path=word/footer1.xml><?xml version="1.0" encoding="utf-8"?>
-<w:ftr xmlns:wpc="http://schemas.microsoft.com/office/word/2010/wordprocessingCanvas" xmlns:cx="http://schemas.microsoft.com/office/drawing/2014/chartex" xmlns:cx1="http://schemas.microsoft.com/office/drawing/2015/9/8/chartex" xmlns:cx2="http://schemas.microsoft.com/office/drawing/2015/10/21/chartex" xmlns:cx3="http://schemas.microsoft.com/office/drawing/2016/5/9/chartex" xmlns:cx4="http://schemas.microsoft.com/office/drawing/2016/5/10/chartex" xmlns:cx5="http://schemas.microsoft.com/office/drawing/2016/5/11/chartex" xmlns:cx6="http://schemas.microsoft.com/office/drawing/2016/5/12/chartex" xmlns:cx7="http://schemas.microsoft.com/office/drawing/2016/5/13/chartex" xmlns:cx8="http://schemas.microsoft.com/office/drawing/2016/5/14/chartex" xmlns:mc="http://schemas.openxmlformats.org/markup-compatibility/2006" xmlns:aink="http://schemas.microsoft.com/office/drawing/2016/ink" xmlns:am3d="http://schemas.microsoft.com/office/drawing/2017/model3d" xmlns:o="urn:schemas-microsoft-com:office:office" xmlns:r="http://schemas.openxmlformats.org/officeDocument/2006/relationships" xmlns:m="http://schemas.openxmlformats.org/officeDocument/2006/math" xmlns:v="urn:schemas-microsoft-com:vml" xmlns:wp14="http://schemas.microsoft.com/office/word/2010/wordprocessingDrawing" xmlns:wp="http://schemas.openxmlformats.org/drawingml/2006/wordprocessingDrawing" xmlns:w10="urn:schemas-microsoft-com:office:word" xmlns:w="http://schemas.openxmlformats.org/wordprocessingml/2006/main" xmlns:w14="http://schemas.microsoft.com/office/word/2010/wordml" xmlns:w15="http://schemas.microsoft.com/office/word/2012/wordml" xmlns:w16cex="http://schemas.microsoft.com/office/word/2018/wordml/cex" xmlns:w16cid="http://schemas.microsoft.com/office/word/2016/wordml/cid" xmlns:w16="http://schemas.microsoft.com/office/word/2018/wordml" xmlns:w16sdtdh="http://schemas.microsoft.com/office/word/2020/wordml/sdtdatahash" xmlns:w16se="http://schemas.microsoft.com/office/word/2015/wordml/symex" xmlns:wpg="http://schemas.microsoft.com/office/word/2010/wordprocessingGroup" xmlns:wpi="http://schemas.microsoft.com/office/word/2010/wordprocessingInk" xmlns:wne="http://schemas.microsoft.com/office/word/2006/wordml" xmlns:wps="http://schemas.microsoft.com/office/word/2010/wordprocessingShape" mc:Ignorable="w14 w15 w16se w16cid w16 w16cex w16sdtdh wp14">
+<w:ftr xmlns:wpc="http://schemas.microsoft.com/office/word/2010/wordprocessingCanvas" xmlns:cx="http://schemas.microsoft.com/office/drawing/2014/chartex" xmlns:cx1="http://schemas.microsoft.com/office/drawing/2015/9/8/chartex" xmlns:cx2="http://schemas.microsoft.com/office/drawing/2015/10/21/chartex" xmlns:cx3="http://schemas.microsoft.com/office/drawing/2016/5/9/chartex" xmlns:cx4="http://schemas.microsoft.com/office/drawing/2016/5/10/chartex" xmlns:cx5="http://schemas.microsoft.com/office/drawing/2016/5/11/chartex" xmlns:cx6="http://schemas.microsoft.com/office/drawing/2016/5/12/chartex" xmlns:cx7="http://schemas.microsoft.com/office/drawing/2016/5/13/chartex" xmlns:cx8="http://schemas.microsoft.com/office/drawing/2016/5/14/chartex" xmlns:mc="http://schemas.openxmlformats.org/markup-compatibility/2006" xmlns:aink="http://schemas.microsoft.com/office/drawing/2016/ink" xmlns:am3d="http://schemas.microsoft.com/office/drawing/2017/model3d" xmlns:o="urn:schemas-microsoft-com:office:office" xmlns:oel="http://schemas.microsoft.com/office/2019/extlst" xmlns:r="http://schemas.openxmlformats.org/officeDocument/2006/relationships" xmlns:m="http://schemas.openxmlformats.org/officeDocument/2006/math" xmlns:v="urn:schemas-microsoft-com:vml" xmlns:wp14="http://schemas.microsoft.com/office/word/2010/wordprocessingDrawing" xmlns:wp="http://schemas.openxmlformats.org/drawingml/2006/wordprocessingDrawing" xmlns:w10="urn:schemas-microsoft-com:office:word" xmlns:w="http://schemas.openxmlformats.org/wordprocessingml/2006/main" xmlns:w14="http://schemas.microsoft.com/office/word/2010/wordml" xmlns:w15="http://schemas.microsoft.com/office/word/2012/wordml" xmlns:w16cex="http://schemas.microsoft.com/office/word/2018/wordml/cex" xmlns:w16cid="http://schemas.microsoft.com/office/word/2016/wordml/cid" xmlns:w16="http://schemas.microsoft.com/office/word/2018/wordml" xmlns:w16sdtdh="http://schemas.microsoft.com/office/word/2020/wordml/sdtdatahash" xmlns:w16se="http://schemas.microsoft.com/office/word/2015/wordml/symex" xmlns:wpg="http://schemas.microsoft.com/office/word/2010/wordprocessingGroup" xmlns:wpi="http://schemas.microsoft.com/office/word/2010/wordprocessingInk" xmlns:wne="http://schemas.microsoft.com/office/word/2006/wordml" xmlns:wps="http://schemas.microsoft.com/office/word/2010/wordprocessingShape" mc:Ignorable="w14 w15 w16se w16cid w16 w16cex w16sdtdh wp14">
   <w:p>
     <w:pPr>
       <w:pStyle w:val="Podnojestranice"/>
@@ -2502,7 +2589,7 @@
 </file>
 
 <file path=word/footer2.xml><?xml version="1.0" encoding="utf-8"?>
-<w:ftr xmlns:wpc="http://schemas.microsoft.com/office/word/2010/wordprocessingCanvas" xmlns:cx="http://schemas.microsoft.com/office/drawing/2014/chartex" xmlns:cx1="http://schemas.microsoft.com/office/drawing/2015/9/8/chartex" xmlns:cx2="http://schemas.microsoft.com/office/drawing/2015/10/21/chartex" xmlns:cx3="http://schemas.microsoft.com/office/drawing/2016/5/9/chartex" xmlns:cx4="http://schemas.microsoft.com/office/drawing/2016/5/10/chartex" xmlns:cx5="http://schemas.microsoft.com/office/drawing/2016/5/11/chartex" xmlns:cx6="http://schemas.microsoft.com/office/drawing/2016/5/12/chartex" xmlns:cx7="http://schemas.microsoft.com/office/drawing/2016/5/13/chartex" xmlns:cx8="http://schemas.microsoft.com/office/drawing/2016/5/14/chartex" xmlns:mc="http://schemas.openxmlformats.org/markup-compatibility/2006" xmlns:aink="http://schemas.microsoft.com/office/drawing/2016/ink" xmlns:am3d="http://schemas.microsoft.com/office/drawing/2017/model3d" xmlns:o="urn:schemas-microsoft-com:office:office" xmlns:r="http://schemas.openxmlformats.org/officeDocument/2006/relationships" xmlns:m="http://schemas.openxmlformats.org/officeDocument/2006/math" xmlns:v="urn:schemas-microsoft-com:vml" xmlns:wp14="http://schemas.microsoft.com/office/word/2010/wordprocessingDrawing" xmlns:wp="http://schemas.openxmlformats.org/drawingml/2006/wordprocessingDrawing" xmlns:w10="urn:schemas-microsoft-com:office:word" xmlns:w="http://schemas.openxmlformats.org/wordprocessingml/2006/main" xmlns:w14="http://schemas.microsoft.com/office/word/2010/wordml" xmlns:w15="http://schemas.microsoft.com/office/word/2012/wordml" xmlns:w16cex="http://schemas.microsoft.com/office/word/2018/wordml/cex" xmlns:w16cid="http://schemas.microsoft.com/office/word/2016/wordml/cid" xmlns:w16="http://schemas.microsoft.com/office/word/2018/wordml" xmlns:w16sdtdh="http://schemas.microsoft.com/office/word/2020/wordml/sdtdatahash" xmlns:w16se="http://schemas.microsoft.com/office/word/2015/wordml/symex" xmlns:wpg="http://schemas.microsoft.com/office/word/2010/wordprocessingGroup" xmlns:wpi="http://schemas.microsoft.com/office/word/2010/wordprocessingInk" xmlns:wne="http://schemas.microsoft.com/office/word/2006/wordml" xmlns:wps="http://schemas.microsoft.com/office/word/2010/wordprocessingShape" mc:Ignorable="w14 w15 w16se w16cid w16 w16cex w16sdtdh wp14">
+<w:ftr xmlns:wpc="http://schemas.microsoft.com/office/word/2010/wordprocessingCanvas" xmlns:cx="http://schemas.microsoft.com/office/drawing/2014/chartex" xmlns:cx1="http://schemas.microsoft.com/office/drawing/2015/9/8/chartex" xmlns:cx2="http://schemas.microsoft.com/office/drawing/2015/10/21/chartex" xmlns:cx3="http://schemas.microsoft.com/office/drawing/2016/5/9/chartex" xmlns:cx4="http://schemas.microsoft.com/office/drawing/2016/5/10/chartex" xmlns:cx5="http://schemas.microsoft.com/office/drawing/2016/5/11/chartex" xmlns:cx6="http://schemas.microsoft.com/office/drawing/2016/5/12/chartex" xmlns:cx7="http://schemas.microsoft.com/office/drawing/2016/5/13/chartex" xmlns:cx8="http://schemas.microsoft.com/office/drawing/2016/5/14/chartex" xmlns:mc="http://schemas.openxmlformats.org/markup-compatibility/2006" xmlns:aink="http://schemas.microsoft.com/office/drawing/2016/ink" xmlns:am3d="http://schemas.microsoft.com/office/drawing/2017/model3d" xmlns:o="urn:schemas-microsoft-com:office:office" xmlns:oel="http://schemas.microsoft.com/office/2019/extlst" xmlns:r="http://schemas.openxmlformats.org/officeDocument/2006/relationships" xmlns:m="http://schemas.openxmlformats.org/officeDocument/2006/math" xmlns:v="urn:schemas-microsoft-com:vml" xmlns:wp14="http://schemas.microsoft.com/office/word/2010/wordprocessingDrawing" xmlns:wp="http://schemas.openxmlformats.org/drawingml/2006/wordprocessingDrawing" xmlns:w10="urn:schemas-microsoft-com:office:word" xmlns:w="http://schemas.openxmlformats.org/wordprocessingml/2006/main" xmlns:w14="http://schemas.microsoft.com/office/word/2010/wordml" xmlns:w15="http://schemas.microsoft.com/office/word/2012/wordml" xmlns:w16cex="http://schemas.microsoft.com/office/word/2018/wordml/cex" xmlns:w16cid="http://schemas.microsoft.com/office/word/2016/wordml/cid" xmlns:w16="http://schemas.microsoft.com/office/word/2018/wordml" xmlns:w16sdtdh="http://schemas.microsoft.com/office/word/2020/wordml/sdtdatahash" xmlns:w16se="http://schemas.microsoft.com/office/word/2015/wordml/symex" xmlns:wpg="http://schemas.microsoft.com/office/word/2010/wordprocessingGroup" xmlns:wpi="http://schemas.microsoft.com/office/word/2010/wordprocessingInk" xmlns:wne="http://schemas.microsoft.com/office/word/2006/wordml" xmlns:wps="http://schemas.microsoft.com/office/word/2010/wordprocessingShape" mc:Ignorable="w14 w15 w16se w16cid w16 w16cex w16sdtdh wp14">
   <w:p>
     <w:pPr>
       <w:pStyle w:val="HeaderFooter"/>
@@ -2512,7 +2599,7 @@
 </file>
 
 <file path=word/footnotes.xml><?xml version="1.0" encoding="utf-8"?>
-<w:footnotes xmlns:wpc="http://schemas.microsoft.com/office/word/2010/wordprocessingCanvas" xmlns:cx="http://schemas.microsoft.com/office/drawing/2014/chartex" xmlns:cx1="http://schemas.microsoft.com/office/drawing/2015/9/8/chartex" xmlns:cx2="http://schemas.microsoft.com/office/drawing/2015/10/21/chartex" xmlns:cx3="http://schemas.microsoft.com/office/drawing/2016/5/9/chartex" xmlns:cx4="http://schemas.microsoft.com/office/drawing/2016/5/10/chartex" xmlns:cx5="http://schemas.microsoft.com/office/drawing/2016/5/11/chartex" xmlns:cx6="http://schemas.microsoft.com/office/drawing/2016/5/12/chartex" xmlns:cx7="http://schemas.microsoft.com/office/drawing/2016/5/13/chartex" xmlns:cx8="http://schemas.microsoft.com/office/drawing/2016/5/14/chartex" xmlns:mc="http://schemas.openxmlformats.org/markup-compatibility/2006" xmlns:aink="http://schemas.microsoft.com/office/drawing/2016/ink" xmlns:am3d="http://schemas.microsoft.com/office/drawing/2017/model3d" xmlns:o="urn:schemas-microsoft-com:office:office" xmlns:r="http://schemas.openxmlformats.org/officeDocument/2006/relationships" xmlns:m="http://schemas.openxmlformats.org/officeDocument/2006/math" xmlns:v="urn:schemas-microsoft-com:vml" xmlns:wp14="http://schemas.microsoft.com/office/word/2010/wordprocessingDrawing" xmlns:wp="http://schemas.openxmlformats.org/drawingml/2006/wordprocessingDrawing" xmlns:w10="urn:schemas-microsoft-com:office:word" xmlns:w="http://schemas.openxmlformats.org/wordprocessingml/2006/main" xmlns:w14="http://schemas.microsoft.com/office/word/2010/wordml" xmlns:w15="http://schemas.microsoft.com/office/word/2012/wordml" xmlns:w16cex="http://schemas.microsoft.com/office/word/2018/wordml/cex" xmlns:w16cid="http://schemas.microsoft.com/office/word/2016/wordml/cid" xmlns:w16="http://schemas.microsoft.com/office/word/2018/wordml" xmlns:w16sdtdh="http://schemas.microsoft.com/office/word/2020/wordml/sdtdatahash" xmlns:w16se="http://schemas.microsoft.com/office/word/2015/wordml/symex" xmlns:wpg="http://schemas.microsoft.com/office/word/2010/wordprocessingGroup" xmlns:wpi="http://schemas.microsoft.com/office/word/2010/wordprocessingInk" xmlns:wne="http://schemas.microsoft.com/office/word/2006/wordml" xmlns:wps="http://schemas.microsoft.com/office/word/2010/wordprocessingShape" mc:Ignorable="w14 w15 w16se w16cid w16 w16cex w16sdtdh wp14">
+<w:footnotes xmlns:wpc="http://schemas.microsoft.com/office/word/2010/wordprocessingCanvas" xmlns:cx="http://schemas.microsoft.com/office/drawing/2014/chartex" xmlns:cx1="http://schemas.microsoft.com/office/drawing/2015/9/8/chartex" xmlns:cx2="http://schemas.microsoft.com/office/drawing/2015/10/21/chartex" xmlns:cx3="http://schemas.microsoft.com/office/drawing/2016/5/9/chartex" xmlns:cx4="http://schemas.microsoft.com/office/drawing/2016/5/10/chartex" xmlns:cx5="http://schemas.microsoft.com/office/drawing/2016/5/11/chartex" xmlns:cx6="http://schemas.microsoft.com/office/drawing/2016/5/12/chartex" xmlns:cx7="http://schemas.microsoft.com/office/drawing/2016/5/13/chartex" xmlns:cx8="http://schemas.microsoft.com/office/drawing/2016/5/14/chartex" xmlns:mc="http://schemas.openxmlformats.org/markup-compatibility/2006" xmlns:aink="http://schemas.microsoft.com/office/drawing/2016/ink" xmlns:am3d="http://schemas.microsoft.com/office/drawing/2017/model3d" xmlns:o="urn:schemas-microsoft-com:office:office" xmlns:oel="http://schemas.microsoft.com/office/2019/extlst" xmlns:r="http://schemas.openxmlformats.org/officeDocument/2006/relationships" xmlns:m="http://schemas.openxmlformats.org/officeDocument/2006/math" xmlns:v="urn:schemas-microsoft-com:vml" xmlns:wp14="http://schemas.microsoft.com/office/word/2010/wordprocessingDrawing" xmlns:wp="http://schemas.openxmlformats.org/drawingml/2006/wordprocessingDrawing" xmlns:w10="urn:schemas-microsoft-com:office:word" xmlns:w="http://schemas.openxmlformats.org/wordprocessingml/2006/main" xmlns:w14="http://schemas.microsoft.com/office/word/2010/wordml" xmlns:w15="http://schemas.microsoft.com/office/word/2012/wordml" xmlns:w16cex="http://schemas.microsoft.com/office/word/2018/wordml/cex" xmlns:w16cid="http://schemas.microsoft.com/office/word/2016/wordml/cid" xmlns:w16="http://schemas.microsoft.com/office/word/2018/wordml" xmlns:w16sdtdh="http://schemas.microsoft.com/office/word/2020/wordml/sdtdatahash" xmlns:w16se="http://schemas.microsoft.com/office/word/2015/wordml/symex" xmlns:wpg="http://schemas.microsoft.com/office/word/2010/wordprocessingGroup" xmlns:wpi="http://schemas.microsoft.com/office/word/2010/wordprocessingInk" xmlns:wne="http://schemas.microsoft.com/office/word/2006/wordml" xmlns:wps="http://schemas.microsoft.com/office/word/2010/wordprocessingShape" mc:Ignorable="w14 w15 w16se w16cid w16 w16cex w16sdtdh wp14">
   <w:footnote w:type="separator" w:id="-1">
     <w:p>
       <w:r>
@@ -2531,7 +2618,7 @@
 </file>
 
 <file path=word/header1.xml><?xml version="1.0" encoding="utf-8"?>
-<w:hdr xmlns:wpc="http://schemas.microsoft.com/office/word/2010/wordprocessingCanvas" xmlns:cx="http://schemas.microsoft.com/office/drawing/2014/chartex" xmlns:cx1="http://schemas.microsoft.com/office/drawing/2015/9/8/chartex" xmlns:cx2="http://schemas.microsoft.com/office/drawing/2015/10/21/chartex" xmlns:cx3="http://schemas.microsoft.com/office/drawing/2016/5/9/chartex" xmlns:cx4="http://schemas.microsoft.com/office/drawing/2016/5/10/chartex" xmlns:cx5="http://schemas.microsoft.com/office/drawing/2016/5/11/chartex" xmlns:cx6="http://schemas.microsoft.com/office/drawing/2016/5/12/chartex" xmlns:cx7="http://schemas.microsoft.com/office/drawing/2016/5/13/chartex" xmlns:cx8="http://schemas.microsoft.com/office/drawing/2016/5/14/chartex" xmlns:mc="http://schemas.openxmlformats.org/markup-compatibility/2006" xmlns:aink="http://schemas.microsoft.com/office/drawing/2016/ink" xmlns:am3d="http://schemas.microsoft.com/office/drawing/2017/model3d" xmlns:o="urn:schemas-microsoft-com:office:office" xmlns:r="http://schemas.openxmlformats.org/officeDocument/2006/relationships" xmlns:m="http://schemas.openxmlformats.org/officeDocument/2006/math" xmlns:v="urn:schemas-microsoft-com:vml" xmlns:wp14="http://schemas.microsoft.com/office/word/2010/wordprocessingDrawing" xmlns:wp="http://schemas.openxmlformats.org/drawingml/2006/wordprocessingDrawing" xmlns:w10="urn:schemas-microsoft-com:office:word" xmlns:w="http://schemas.openxmlformats.org/wordprocessingml/2006/main" xmlns:w14="http://schemas.microsoft.com/office/word/2010/wordml" xmlns:w15="http://schemas.microsoft.com/office/word/2012/wordml" xmlns:w16cex="http://schemas.microsoft.com/office/word/2018/wordml/cex" xmlns:w16cid="http://schemas.microsoft.com/office/word/2016/wordml/cid" xmlns:w16="http://schemas.microsoft.com/office/word/2018/wordml" xmlns:w16sdtdh="http://schemas.microsoft.com/office/word/2020/wordml/sdtdatahash" xmlns:w16se="http://schemas.microsoft.com/office/word/2015/wordml/symex" xmlns:wpg="http://schemas.microsoft.com/office/word/2010/wordprocessingGroup" xmlns:wpi="http://schemas.microsoft.com/office/word/2010/wordprocessingInk" xmlns:wne="http://schemas.microsoft.com/office/word/2006/wordml" xmlns:wps="http://schemas.microsoft.com/office/word/2010/wordprocessingShape" mc:Ignorable="w14 w15 w16se w16cid w16 w16cex w16sdtdh wp14">
+<w:hdr xmlns:wpc="http://schemas.microsoft.com/office/word/2010/wordprocessingCanvas" xmlns:cx="http://schemas.microsoft.com/office/drawing/2014/chartex" xmlns:cx1="http://schemas.microsoft.com/office/drawing/2015/9/8/chartex" xmlns:cx2="http://schemas.microsoft.com/office/drawing/2015/10/21/chartex" xmlns:cx3="http://schemas.microsoft.com/office/drawing/2016/5/9/chartex" xmlns:cx4="http://schemas.microsoft.com/office/drawing/2016/5/10/chartex" xmlns:cx5="http://schemas.microsoft.com/office/drawing/2016/5/11/chartex" xmlns:cx6="http://schemas.microsoft.com/office/drawing/2016/5/12/chartex" xmlns:cx7="http://schemas.microsoft.com/office/drawing/2016/5/13/chartex" xmlns:cx8="http://schemas.microsoft.com/office/drawing/2016/5/14/chartex" xmlns:mc="http://schemas.openxmlformats.org/markup-compatibility/2006" xmlns:aink="http://schemas.microsoft.com/office/drawing/2016/ink" xmlns:am3d="http://schemas.microsoft.com/office/drawing/2017/model3d" xmlns:o="urn:schemas-microsoft-com:office:office" xmlns:oel="http://schemas.microsoft.com/office/2019/extlst" xmlns:r="http://schemas.openxmlformats.org/officeDocument/2006/relationships" xmlns:m="http://schemas.openxmlformats.org/officeDocument/2006/math" xmlns:v="urn:schemas-microsoft-com:vml" xmlns:wp14="http://schemas.microsoft.com/office/word/2010/wordprocessingDrawing" xmlns:wp="http://schemas.openxmlformats.org/drawingml/2006/wordprocessingDrawing" xmlns:w10="urn:schemas-microsoft-com:office:word" xmlns:w="http://schemas.openxmlformats.org/wordprocessingml/2006/main" xmlns:w14="http://schemas.microsoft.com/office/word/2010/wordml" xmlns:w15="http://schemas.microsoft.com/office/word/2012/wordml" xmlns:w16cex="http://schemas.microsoft.com/office/word/2018/wordml/cex" xmlns:w16cid="http://schemas.microsoft.com/office/word/2016/wordml/cid" xmlns:w16="http://schemas.microsoft.com/office/word/2018/wordml" xmlns:w16sdtdh="http://schemas.microsoft.com/office/word/2020/wordml/sdtdatahash" xmlns:w16se="http://schemas.microsoft.com/office/word/2015/wordml/symex" xmlns:wpg="http://schemas.microsoft.com/office/word/2010/wordprocessingGroup" xmlns:wpi="http://schemas.microsoft.com/office/word/2010/wordprocessingInk" xmlns:wne="http://schemas.microsoft.com/office/word/2006/wordml" xmlns:wps="http://schemas.microsoft.com/office/word/2010/wordprocessingShape" mc:Ignorable="w14 w15 w16se w16cid w16 w16cex w16sdtdh wp14">
   <w:p>
     <w:pPr>
       <w:pStyle w:val="HeaderFooter"/>
@@ -2541,7 +2628,7 @@
 </file>
 
 <file path=word/header2.xml><?xml version="1.0" encoding="utf-8"?>
-<w:hdr xmlns:wpc="http://schemas.microsoft.com/office/word/2010/wordprocessingCanvas" xmlns:cx="http://schemas.microsoft.com/office/drawing/2014/chartex" xmlns:cx1="http://schemas.microsoft.com/office/drawing/2015/9/8/chartex" xmlns:cx2="http://schemas.microsoft.com/office/drawing/2015/10/21/chartex" xmlns:cx3="http://schemas.microsoft.com/office/drawing/2016/5/9/chartex" xmlns:cx4="http://schemas.microsoft.com/office/drawing/2016/5/10/chartex" xmlns:cx5="http://schemas.microsoft.com/office/drawing/2016/5/11/chartex" xmlns:cx6="http://schemas.microsoft.com/office/drawing/2016/5/12/chartex" xmlns:cx7="http://schemas.microsoft.com/office/drawing/2016/5/13/chartex" xmlns:cx8="http://schemas.microsoft.com/office/drawing/2016/5/14/chartex" xmlns:mc="http://schemas.openxmlformats.org/markup-compatibility/2006" xmlns:aink="http://schemas.microsoft.com/office/drawing/2016/ink" xmlns:am3d="http://schemas.microsoft.com/office/drawing/2017/model3d" xmlns:o="urn:schemas-microsoft-com:office:office" xmlns:r="http://schemas.openxmlformats.org/officeDocument/2006/relationships" xmlns:m="http://schemas.openxmlformats.org/officeDocument/2006/math" xmlns:v="urn:schemas-microsoft-com:vml" xmlns:wp14="http://schemas.microsoft.com/office/word/2010/wordprocessingDrawing" xmlns:wp="http://schemas.openxmlformats.org/drawingml/2006/wordprocessingDrawing" xmlns:w10="urn:schemas-microsoft-com:office:word" xmlns:w="http://schemas.openxmlformats.org/wordprocessingml/2006/main" xmlns:w14="http://schemas.microsoft.com/office/word/2010/wordml" xmlns:w15="http://schemas.microsoft.com/office/word/2012/wordml" xmlns:w16cex="http://schemas.microsoft.com/office/word/2018/wordml/cex" xmlns:w16cid="http://schemas.microsoft.com/office/word/2016/wordml/cid" xmlns:w16="http://schemas.microsoft.com/office/word/2018/wordml" xmlns:w16sdtdh="http://schemas.microsoft.com/office/word/2020/wordml/sdtdatahash" xmlns:w16se="http://schemas.microsoft.com/office/word/2015/wordml/symex" xmlns:wpg="http://schemas.microsoft.com/office/word/2010/wordprocessingGroup" xmlns:wpi="http://schemas.microsoft.com/office/word/2010/wordprocessingInk" xmlns:wne="http://schemas.microsoft.com/office/word/2006/wordml" xmlns:wps="http://schemas.microsoft.com/office/word/2010/wordprocessingShape" mc:Ignorable="w14 w15 w16se w16cid w16 w16cex w16sdtdh wp14">
+<w:hdr xmlns:wpc="http://schemas.microsoft.com/office/word/2010/wordprocessingCanvas" xmlns:cx="http://schemas.microsoft.com/office/drawing/2014/chartex" xmlns:cx1="http://schemas.microsoft.com/office/drawing/2015/9/8/chartex" xmlns:cx2="http://schemas.microsoft.com/office/drawing/2015/10/21/chartex" xmlns:cx3="http://schemas.microsoft.com/office/drawing/2016/5/9/chartex" xmlns:cx4="http://schemas.microsoft.com/office/drawing/2016/5/10/chartex" xmlns:cx5="http://schemas.microsoft.com/office/drawing/2016/5/11/chartex" xmlns:cx6="http://schemas.microsoft.com/office/drawing/2016/5/12/chartex" xmlns:cx7="http://schemas.microsoft.com/office/drawing/2016/5/13/chartex" xmlns:cx8="http://schemas.microsoft.com/office/drawing/2016/5/14/chartex" xmlns:mc="http://schemas.openxmlformats.org/markup-compatibility/2006" xmlns:aink="http://schemas.microsoft.com/office/drawing/2016/ink" xmlns:am3d="http://schemas.microsoft.com/office/drawing/2017/model3d" xmlns:o="urn:schemas-microsoft-com:office:office" xmlns:oel="http://schemas.microsoft.com/office/2019/extlst" xmlns:r="http://schemas.openxmlformats.org/officeDocument/2006/relationships" xmlns:m="http://schemas.openxmlformats.org/officeDocument/2006/math" xmlns:v="urn:schemas-microsoft-com:vml" xmlns:wp14="http://schemas.microsoft.com/office/word/2010/wordprocessingDrawing" xmlns:wp="http://schemas.openxmlformats.org/drawingml/2006/wordprocessingDrawing" xmlns:w10="urn:schemas-microsoft-com:office:word" xmlns:w="http://schemas.openxmlformats.org/wordprocessingml/2006/main" xmlns:w14="http://schemas.microsoft.com/office/word/2010/wordml" xmlns:w15="http://schemas.microsoft.com/office/word/2012/wordml" xmlns:w16cex="http://schemas.microsoft.com/office/word/2018/wordml/cex" xmlns:w16cid="http://schemas.microsoft.com/office/word/2016/wordml/cid" xmlns:w16="http://schemas.microsoft.com/office/word/2018/wordml" xmlns:w16sdtdh="http://schemas.microsoft.com/office/word/2020/wordml/sdtdatahash" xmlns:w16se="http://schemas.microsoft.com/office/word/2015/wordml/symex" xmlns:wpg="http://schemas.microsoft.com/office/word/2010/wordprocessingGroup" xmlns:wpi="http://schemas.microsoft.com/office/word/2010/wordprocessingInk" xmlns:wne="http://schemas.microsoft.com/office/word/2006/wordml" xmlns:wps="http://schemas.microsoft.com/office/word/2010/wordprocessingShape" mc:Ignorable="w14 w15 w16se w16cid w16 w16cex w16sdtdh wp14">
   <w:p>
     <w:pPr>
       <w:pStyle w:val="HeaderFooter"/>
@@ -2551,7 +2638,7 @@
 </file>
 
 <file path=word/header3.xml><?xml version="1.0" encoding="utf-8"?>
-<w:hdr xmlns:wpc="http://schemas.microsoft.com/office/word/2010/wordprocessingCanvas" xmlns:cx="http://schemas.microsoft.com/office/drawing/2014/chartex" xmlns:cx1="http://schemas.microsoft.com/office/drawing/2015/9/8/chartex" xmlns:cx2="http://schemas.microsoft.com/office/drawing/2015/10/21/chartex" xmlns:cx3="http://schemas.microsoft.com/office/drawing/2016/5/9/chartex" xmlns:cx4="http://schemas.microsoft.com/office/drawing/2016/5/10/chartex" xmlns:cx5="http://schemas.microsoft.com/office/drawing/2016/5/11/chartex" xmlns:cx6="http://schemas.microsoft.com/office/drawing/2016/5/12/chartex" xmlns:cx7="http://schemas.microsoft.com/office/drawing/2016/5/13/chartex" xmlns:cx8="http://schemas.microsoft.com/office/drawing/2016/5/14/chartex" xmlns:mc="http://schemas.openxmlformats.org/markup-compatibility/2006" xmlns:aink="http://schemas.microsoft.com/office/drawing/2016/ink" xmlns:am3d="http://schemas.microsoft.com/office/drawing/2017/model3d" xmlns:o="urn:schemas-microsoft-com:office:office" xmlns:r="http://schemas.openxmlformats.org/officeDocument/2006/relationships" xmlns:m="http://schemas.openxmlformats.org/officeDocument/2006/math" xmlns:v="urn:schemas-microsoft-com:vml" xmlns:wp14="http://schemas.microsoft.com/office/word/2010/wordprocessingDrawing" xmlns:wp="http://schemas.openxmlformats.org/drawingml/2006/wordprocessingDrawing" xmlns:w10="urn:schemas-microsoft-com:office:word" xmlns:w="http://schemas.openxmlformats.org/wordprocessingml/2006/main" xmlns:w14="http://schemas.microsoft.com/office/word/2010/wordml" xmlns:w15="http://schemas.microsoft.com/office/word/2012/wordml" xmlns:w16cex="http://schemas.microsoft.com/office/word/2018/wordml/cex" xmlns:w16cid="http://schemas.microsoft.com/office/word/2016/wordml/cid" xmlns:w16="http://schemas.microsoft.com/office/word/2018/wordml" xmlns:w16sdtdh="http://schemas.microsoft.com/office/word/2020/wordml/sdtdatahash" xmlns:w16se="http://schemas.microsoft.com/office/word/2015/wordml/symex" xmlns:wpg="http://schemas.microsoft.com/office/word/2010/wordprocessingGroup" xmlns:wpi="http://schemas.microsoft.com/office/word/2010/wordprocessingInk" xmlns:wne="http://schemas.microsoft.com/office/word/2006/wordml" xmlns:wps="http://schemas.microsoft.com/office/word/2010/wordprocessingShape" mc:Ignorable="w14 w15 w16se w16cid w16 w16cex w16sdtdh wp14">
+<w:hdr xmlns:wpc="http://schemas.microsoft.com/office/word/2010/wordprocessingCanvas" xmlns:cx="http://schemas.microsoft.com/office/drawing/2014/chartex" xmlns:cx1="http://schemas.microsoft.com/office/drawing/2015/9/8/chartex" xmlns:cx2="http://schemas.microsoft.com/office/drawing/2015/10/21/chartex" xmlns:cx3="http://schemas.microsoft.com/office/drawing/2016/5/9/chartex" xmlns:cx4="http://schemas.microsoft.com/office/drawing/2016/5/10/chartex" xmlns:cx5="http://schemas.microsoft.com/office/drawing/2016/5/11/chartex" xmlns:cx6="http://schemas.microsoft.com/office/drawing/2016/5/12/chartex" xmlns:cx7="http://schemas.microsoft.com/office/drawing/2016/5/13/chartex" xmlns:cx8="http://schemas.microsoft.com/office/drawing/2016/5/14/chartex" xmlns:mc="http://schemas.openxmlformats.org/markup-compatibility/2006" xmlns:aink="http://schemas.microsoft.com/office/drawing/2016/ink" xmlns:am3d="http://schemas.microsoft.com/office/drawing/2017/model3d" xmlns:o="urn:schemas-microsoft-com:office:office" xmlns:oel="http://schemas.microsoft.com/office/2019/extlst" xmlns:r="http://schemas.openxmlformats.org/officeDocument/2006/relationships" xmlns:m="http://schemas.openxmlformats.org/officeDocument/2006/math" xmlns:v="urn:schemas-microsoft-com:vml" xmlns:wp14="http://schemas.microsoft.com/office/word/2010/wordprocessingDrawing" xmlns:wp="http://schemas.openxmlformats.org/drawingml/2006/wordprocessingDrawing" xmlns:w10="urn:schemas-microsoft-com:office:word" xmlns:w="http://schemas.openxmlformats.org/wordprocessingml/2006/main" xmlns:w14="http://schemas.microsoft.com/office/word/2010/wordml" xmlns:w15="http://schemas.microsoft.com/office/word/2012/wordml" xmlns:w16cex="http://schemas.microsoft.com/office/word/2018/wordml/cex" xmlns:w16cid="http://schemas.microsoft.com/office/word/2016/wordml/cid" xmlns:w16="http://schemas.microsoft.com/office/word/2018/wordml" xmlns:w16sdtdh="http://schemas.microsoft.com/office/word/2020/wordml/sdtdatahash" xmlns:w16se="http://schemas.microsoft.com/office/word/2015/wordml/symex" xmlns:wpg="http://schemas.microsoft.com/office/word/2010/wordprocessingGroup" xmlns:wpi="http://schemas.microsoft.com/office/word/2010/wordprocessingInk" xmlns:wne="http://schemas.microsoft.com/office/word/2006/wordml" xmlns:wps="http://schemas.microsoft.com/office/word/2010/wordprocessingShape" mc:Ignorable="w14 w15 w16se w16cid w16 w16cex w16sdtdh wp14">
   <w:p>
     <w:pPr>
       <w:pStyle w:val="HeaderFooter"/>
@@ -2561,7 +2648,7 @@
 </file>
 
 <file path=word/header4.xml><?xml version="1.0" encoding="utf-8"?>
-<w:hdr xmlns:wpc="http://schemas.microsoft.com/office/word/2010/wordprocessingCanvas" xmlns:cx="http://schemas.microsoft.com/office/drawing/2014/chartex" xmlns:cx1="http://schemas.microsoft.com/office/drawing/2015/9/8/chartex" xmlns:cx2="http://schemas.microsoft.com/office/drawing/2015/10/21/chartex" xmlns:cx3="http://schemas.microsoft.com/office/drawing/2016/5/9/chartex" xmlns:cx4="http://schemas.microsoft.com/office/drawing/2016/5/10/chartex" xmlns:cx5="http://schemas.microsoft.com/office/drawing/2016/5/11/chartex" xmlns:cx6="http://schemas.microsoft.com/office/drawing/2016/5/12/chartex" xmlns:cx7="http://schemas.microsoft.com/office/drawing/2016/5/13/chartex" xmlns:cx8="http://schemas.microsoft.com/office/drawing/2016/5/14/chartex" xmlns:mc="http://schemas.openxmlformats.org/markup-compatibility/2006" xmlns:aink="http://schemas.microsoft.com/office/drawing/2016/ink" xmlns:am3d="http://schemas.microsoft.com/office/drawing/2017/model3d" xmlns:o="urn:schemas-microsoft-com:office:office" xmlns:r="http://schemas.openxmlformats.org/officeDocument/2006/relationships" xmlns:m="http://schemas.openxmlformats.org/officeDocument/2006/math" xmlns:v="urn:schemas-microsoft-com:vml" xmlns:wp14="http://schemas.microsoft.com/office/word/2010/wordprocessingDrawing" xmlns:wp="http://schemas.openxmlformats.org/drawingml/2006/wordprocessingDrawing" xmlns:w10="urn:schemas-microsoft-com:office:word" xmlns:w="http://schemas.openxmlformats.org/wordprocessingml/2006/main" xmlns:w14="http://schemas.microsoft.com/office/word/2010/wordml" xmlns:w15="http://schemas.microsoft.com/office/word/2012/wordml" xmlns:w16cex="http://schemas.microsoft.com/office/word/2018/wordml/cex" xmlns:w16cid="http://schemas.microsoft.com/office/word/2016/wordml/cid" xmlns:w16="http://schemas.microsoft.com/office/word/2018/wordml" xmlns:w16sdtdh="http://schemas.microsoft.com/office/word/2020/wordml/sdtdatahash" xmlns:w16se="http://schemas.microsoft.com/office/word/2015/wordml/symex" xmlns:wpg="http://schemas.microsoft.com/office/word/2010/wordprocessingGroup" xmlns:wpi="http://schemas.microsoft.com/office/word/2010/wordprocessingInk" xmlns:wne="http://schemas.microsoft.com/office/word/2006/wordml" xmlns:wps="http://schemas.microsoft.com/office/word/2010/wordprocessingShape" mc:Ignorable="w14 w15 w16se w16cid w16 w16cex w16sdtdh wp14">
+<w:hdr xmlns:wpc="http://schemas.microsoft.com/office/word/2010/wordprocessingCanvas" xmlns:cx="http://schemas.microsoft.com/office/drawing/2014/chartex" xmlns:cx1="http://schemas.microsoft.com/office/drawing/2015/9/8/chartex" xmlns:cx2="http://schemas.microsoft.com/office/drawing/2015/10/21/chartex" xmlns:cx3="http://schemas.microsoft.com/office/drawing/2016/5/9/chartex" xmlns:cx4="http://schemas.microsoft.com/office/drawing/2016/5/10/chartex" xmlns:cx5="http://schemas.microsoft.com/office/drawing/2016/5/11/chartex" xmlns:cx6="http://schemas.microsoft.com/office/drawing/2016/5/12/chartex" xmlns:cx7="http://schemas.microsoft.com/office/drawing/2016/5/13/chartex" xmlns:cx8="http://schemas.microsoft.com/office/drawing/2016/5/14/chartex" xmlns:mc="http://schemas.openxmlformats.org/markup-compatibility/2006" xmlns:aink="http://schemas.microsoft.com/office/drawing/2016/ink" xmlns:am3d="http://schemas.microsoft.com/office/drawing/2017/model3d" xmlns:o="urn:schemas-microsoft-com:office:office" xmlns:oel="http://schemas.microsoft.com/office/2019/extlst" xmlns:r="http://schemas.openxmlformats.org/officeDocument/2006/relationships" xmlns:m="http://schemas.openxmlformats.org/officeDocument/2006/math" xmlns:v="urn:schemas-microsoft-com:vml" xmlns:wp14="http://schemas.microsoft.com/office/word/2010/wordprocessingDrawing" xmlns:wp="http://schemas.openxmlformats.org/drawingml/2006/wordprocessingDrawing" xmlns:w10="urn:schemas-microsoft-com:office:word" xmlns:w="http://schemas.openxmlformats.org/wordprocessingml/2006/main" xmlns:w14="http://schemas.microsoft.com/office/word/2010/wordml" xmlns:w15="http://schemas.microsoft.com/office/word/2012/wordml" xmlns:w16cex="http://schemas.microsoft.com/office/word/2018/wordml/cex" xmlns:w16cid="http://schemas.microsoft.com/office/word/2016/wordml/cid" xmlns:w16="http://schemas.microsoft.com/office/word/2018/wordml" xmlns:w16sdtdh="http://schemas.microsoft.com/office/word/2020/wordml/sdtdatahash" xmlns:w16se="http://schemas.microsoft.com/office/word/2015/wordml/symex" xmlns:wpg="http://schemas.microsoft.com/office/word/2010/wordprocessingGroup" xmlns:wpi="http://schemas.microsoft.com/office/word/2010/wordprocessingInk" xmlns:wne="http://schemas.microsoft.com/office/word/2006/wordml" xmlns:wps="http://schemas.microsoft.com/office/word/2010/wordprocessingShape" mc:Ignorable="w14 w15 w16se w16cid w16 w16cex w16sdtdh wp14">
   <w:p>
     <w:pPr>
       <w:pStyle w:val="HeaderFooter"/>
@@ -2571,7 +2658,7 @@
 </file>
 
 <file path=word/header5.xml><?xml version="1.0" encoding="utf-8"?>
-<w:hdr xmlns:wpc="http://schemas.microsoft.com/office/word/2010/wordprocessingCanvas" xmlns:cx="http://schemas.microsoft.com/office/drawing/2014/chartex" xmlns:cx1="http://schemas.microsoft.com/office/drawing/2015/9/8/chartex" xmlns:cx2="http://schemas.microsoft.com/office/drawing/2015/10/21/chartex" xmlns:cx3="http://schemas.microsoft.com/office/drawing/2016/5/9/chartex" xmlns:cx4="http://schemas.microsoft.com/office/drawing/2016/5/10/chartex" xmlns:cx5="http://schemas.microsoft.com/office/drawing/2016/5/11/chartex" xmlns:cx6="http://schemas.microsoft.com/office/drawing/2016/5/12/chartex" xmlns:cx7="http://schemas.microsoft.com/office/drawing/2016/5/13/chartex" xmlns:cx8="http://schemas.microsoft.com/office/drawing/2016/5/14/chartex" xmlns:mc="http://schemas.openxmlformats.org/markup-compatibility/2006" xmlns:aink="http://schemas.microsoft.com/office/drawing/2016/ink" xmlns:am3d="http://schemas.microsoft.com/office/drawing/2017/model3d" xmlns:o="urn:schemas-microsoft-com:office:office" xmlns:r="http://schemas.openxmlformats.org/officeDocument/2006/relationships" xmlns:m="http://schemas.openxmlformats.org/officeDocument/2006/math" xmlns:v="urn:schemas-microsoft-com:vml" xmlns:wp14="http://schemas.microsoft.com/office/word/2010/wordprocessingDrawing" xmlns:wp="http://schemas.openxmlformats.org/drawingml/2006/wordprocessingDrawing" xmlns:w10="urn:schemas-microsoft-com:office:word" xmlns:w="http://schemas.openxmlformats.org/wordprocessingml/2006/main" xmlns:w14="http://schemas.microsoft.com/office/word/2010/wordml" xmlns:w15="http://schemas.microsoft.com/office/word/2012/wordml" xmlns:w16cex="http://schemas.microsoft.com/office/word/2018/wordml/cex" xmlns:w16cid="http://schemas.microsoft.com/office/word/2016/wordml/cid" xmlns:w16="http://schemas.microsoft.com/office/word/2018/wordml" xmlns:w16sdtdh="http://schemas.microsoft.com/office/word/2020/wordml/sdtdatahash" xmlns:w16se="http://schemas.microsoft.com/office/word/2015/wordml/symex" xmlns:wpg="http://schemas.microsoft.com/office/word/2010/wordprocessingGroup" xmlns:wpi="http://schemas.microsoft.com/office/word/2010/wordprocessingInk" xmlns:wne="http://schemas.microsoft.com/office/word/2006/wordml" xmlns:wps="http://schemas.microsoft.com/office/word/2010/wordprocessingShape" mc:Ignorable="w14 w15 w16se w16cid w16 w16cex w16sdtdh wp14">
+<w:hdr xmlns:wpc="http://schemas.microsoft.com/office/word/2010/wordprocessingCanvas" xmlns:cx="http://schemas.microsoft.com/office/drawing/2014/chartex" xmlns:cx1="http://schemas.microsoft.com/office/drawing/2015/9/8/chartex" xmlns:cx2="http://schemas.microsoft.com/office/drawing/2015/10/21/chartex" xmlns:cx3="http://schemas.microsoft.com/office/drawing/2016/5/9/chartex" xmlns:cx4="http://schemas.microsoft.com/office/drawing/2016/5/10/chartex" xmlns:cx5="http://schemas.microsoft.com/office/drawing/2016/5/11/chartex" xmlns:cx6="http://schemas.microsoft.com/office/drawing/2016/5/12/chartex" xmlns:cx7="http://schemas.microsoft.com/office/drawing/2016/5/13/chartex" xmlns:cx8="http://schemas.microsoft.com/office/drawing/2016/5/14/chartex" xmlns:mc="http://schemas.openxmlformats.org/markup-compatibility/2006" xmlns:aink="http://schemas.microsoft.com/office/drawing/2016/ink" xmlns:am3d="http://schemas.microsoft.com/office/drawing/2017/model3d" xmlns:o="urn:schemas-microsoft-com:office:office" xmlns:oel="http://schemas.microsoft.com/office/2019/extlst" xmlns:r="http://schemas.openxmlformats.org/officeDocument/2006/relationships" xmlns:m="http://schemas.openxmlformats.org/officeDocument/2006/math" xmlns:v="urn:schemas-microsoft-com:vml" xmlns:wp14="http://schemas.microsoft.com/office/word/2010/wordprocessingDrawing" xmlns:wp="http://schemas.openxmlformats.org/drawingml/2006/wordprocessingDrawing" xmlns:w10="urn:schemas-microsoft-com:office:word" xmlns:w="http://schemas.openxmlformats.org/wordprocessingml/2006/main" xmlns:w14="http://schemas.microsoft.com/office/word/2010/wordml" xmlns:w15="http://schemas.microsoft.com/office/word/2012/wordml" xmlns:w16cex="http://schemas.microsoft.com/office/word/2018/wordml/cex" xmlns:w16cid="http://schemas.microsoft.com/office/word/2016/wordml/cid" xmlns:w16="http://schemas.microsoft.com/office/word/2018/wordml" xmlns:w16sdtdh="http://schemas.microsoft.com/office/word/2020/wordml/sdtdatahash" xmlns:w16se="http://schemas.microsoft.com/office/word/2015/wordml/symex" xmlns:wpg="http://schemas.microsoft.com/office/word/2010/wordprocessingGroup" xmlns:wpi="http://schemas.microsoft.com/office/word/2010/wordprocessingInk" xmlns:wne="http://schemas.microsoft.com/office/word/2006/wordml" xmlns:wps="http://schemas.microsoft.com/office/word/2010/wordprocessingShape" mc:Ignorable="w14 w15 w16se w16cid w16 w16cex w16sdtdh wp14">
   <w:p>
     <w:pPr>
       <w:pStyle w:val="HeaderFooter"/>
@@ -2581,7 +2668,7 @@
 </file>
 
 <file path=word/numbering.xml><?xml version="1.0" encoding="utf-8"?>
-<w:numbering xmlns:wpc="http://schemas.microsoft.com/office/word/2010/wordprocessingCanvas" xmlns:cx="http://schemas.microsoft.com/office/drawing/2014/chartex" xmlns:cx1="http://schemas.microsoft.com/office/drawing/2015/9/8/chartex" xmlns:cx2="http://schemas.microsoft.com/office/drawing/2015/10/21/chartex" xmlns:cx3="http://schemas.microsoft.com/office/drawing/2016/5/9/chartex" xmlns:cx4="http://schemas.microsoft.com/office/drawing/2016/5/10/chartex" xmlns:cx5="http://schemas.microsoft.com/office/drawing/2016/5/11/chartex" xmlns:cx6="http://schemas.microsoft.com/office/drawing/2016/5/12/chartex" xmlns:cx7="http://schemas.microsoft.com/office/drawing/2016/5/13/chartex" xmlns:cx8="http://schemas.microsoft.com/office/drawing/2016/5/14/chartex" xmlns:mc="http://schemas.openxmlformats.org/markup-compatibility/2006" xmlns:aink="http://schemas.microsoft.com/office/drawing/2016/ink" xmlns:am3d="http://schemas.microsoft.com/office/drawing/2017/model3d" xmlns:o="urn:schemas-microsoft-com:office:office" xmlns:r="http://schemas.openxmlformats.org/officeDocument/2006/relationships" xmlns:m="http://schemas.openxmlformats.org/officeDocument/2006/math" xmlns:v="urn:schemas-microsoft-com:vml" xmlns:wp14="http://schemas.microsoft.com/office/word/2010/wordprocessingDrawing" xmlns:wp="http://schemas.openxmlformats.org/drawingml/2006/wordprocessingDrawing" xmlns:w10="urn:schemas-microsoft-com:office:word" xmlns:w="http://schemas.openxmlformats.org/wordprocessingml/2006/main" xmlns:w14="http://schemas.microsoft.com/office/word/2010/wordml" xmlns:w15="http://schemas.microsoft.com/office/word/2012/wordml" xmlns:w16cex="http://schemas.microsoft.com/office/word/2018/wordml/cex" xmlns:w16cid="http://schemas.microsoft.com/office/word/2016/wordml/cid" xmlns:w16="http://schemas.microsoft.com/office/word/2018/wordml" xmlns:w16sdtdh="http://schemas.microsoft.com/office/word/2020/wordml/sdtdatahash" xmlns:w16se="http://schemas.microsoft.com/office/word/2015/wordml/symex" xmlns:wpg="http://schemas.microsoft.com/office/word/2010/wordprocessingGroup" xmlns:wpi="http://schemas.microsoft.com/office/word/2010/wordprocessingInk" xmlns:wne="http://schemas.microsoft.com/office/word/2006/wordml" xmlns:wps="http://schemas.microsoft.com/office/word/2010/wordprocessingShape" mc:Ignorable="w14 w15 w16se w16cid w16 w16cex w16sdtdh wp14">
+<w:numbering xmlns:wpc="http://schemas.microsoft.com/office/word/2010/wordprocessingCanvas" xmlns:cx="http://schemas.microsoft.com/office/drawing/2014/chartex" xmlns:cx1="http://schemas.microsoft.com/office/drawing/2015/9/8/chartex" xmlns:cx2="http://schemas.microsoft.com/office/drawing/2015/10/21/chartex" xmlns:cx3="http://schemas.microsoft.com/office/drawing/2016/5/9/chartex" xmlns:cx4="http://schemas.microsoft.com/office/drawing/2016/5/10/chartex" xmlns:cx5="http://schemas.microsoft.com/office/drawing/2016/5/11/chartex" xmlns:cx6="http://schemas.microsoft.com/office/drawing/2016/5/12/chartex" xmlns:cx7="http://schemas.microsoft.com/office/drawing/2016/5/13/chartex" xmlns:cx8="http://schemas.microsoft.com/office/drawing/2016/5/14/chartex" xmlns:mc="http://schemas.openxmlformats.org/markup-compatibility/2006" xmlns:aink="http://schemas.microsoft.com/office/drawing/2016/ink" xmlns:am3d="http://schemas.microsoft.com/office/drawing/2017/model3d" xmlns:o="urn:schemas-microsoft-com:office:office" xmlns:oel="http://schemas.microsoft.com/office/2019/extlst" xmlns:r="http://schemas.openxmlformats.org/officeDocument/2006/relationships" xmlns:m="http://schemas.openxmlformats.org/officeDocument/2006/math" xmlns:v="urn:schemas-microsoft-com:vml" xmlns:wp14="http://schemas.microsoft.com/office/word/2010/wordprocessingDrawing" xmlns:wp="http://schemas.openxmlformats.org/drawingml/2006/wordprocessingDrawing" xmlns:w10="urn:schemas-microsoft-com:office:word" xmlns:w="http://schemas.openxmlformats.org/wordprocessingml/2006/main" xmlns:w14="http://schemas.microsoft.com/office/word/2010/wordml" xmlns:w15="http://schemas.microsoft.com/office/word/2012/wordml" xmlns:w16cex="http://schemas.microsoft.com/office/word/2018/wordml/cex" xmlns:w16cid="http://schemas.microsoft.com/office/word/2016/wordml/cid" xmlns:w16="http://schemas.microsoft.com/office/word/2018/wordml" xmlns:w16sdtdh="http://schemas.microsoft.com/office/word/2020/wordml/sdtdatahash" xmlns:w16se="http://schemas.microsoft.com/office/word/2015/wordml/symex" xmlns:wpg="http://schemas.microsoft.com/office/word/2010/wordprocessingGroup" xmlns:wpi="http://schemas.microsoft.com/office/word/2010/wordprocessingInk" xmlns:wne="http://schemas.microsoft.com/office/word/2006/wordml" xmlns:wps="http://schemas.microsoft.com/office/word/2010/wordprocessingShape" mc:Ignorable="w14 w15 w16se w16cid w16 w16cex w16sdtdh wp14">
   <w:abstractNum w:abstractNumId="0" w15:restartNumberingAfterBreak="0">
     <w:nsid w:val="0D214E18"/>
     <w:multiLevelType w:val="hybridMultilevel"/>

</xml_diff>